<commit_message>
Visual Studio 2015 and Visual Studio 14.0
</commit_message>
<xml_diff>
--- a/Docs/VisualStudio/Visual Studio.docx
+++ b/Docs/VisualStudio/Visual Studio.docx
@@ -2,6 +2,8 @@
 <file path=word/document.xml><?xml version="1.0" encoding="utf-8"?>
 <w:document xmlns:wpc="http://schemas.microsoft.com/office/word/2010/wordprocessingCanvas" xmlns:mc="http://schemas.openxmlformats.org/markup-compatibility/2006" xmlns:o="urn:schemas-microsoft-com:office:office" xmlns:r="http://schemas.openxmlformats.org/officeDocument/2006/relationships" xmlns:m="http://schemas.openxmlformats.org/officeDocument/2006/math" xmlns:v="urn:schemas-microsoft-com:vml" xmlns:wp14="http://schemas.microsoft.com/office/word/2010/wordprocessingDrawing" xmlns:wp="http://schemas.openxmlformats.org/drawingml/2006/wordprocessingDrawing" xmlns:w10="urn:schemas-microsoft-com:office:word" xmlns:w="http://schemas.openxmlformats.org/wordprocessingml/2006/main" xmlns:w14="http://schemas.microsoft.com/office/word/2010/wordml" xmlns:wpg="http://schemas.microsoft.com/office/word/2010/wordprocessingGroup" xmlns:wpi="http://schemas.microsoft.com/office/word/2010/wordprocessingInk" xmlns:wne="http://schemas.microsoft.com/office/word/2006/wordml" xmlns:wps="http://schemas.microsoft.com/office/word/2010/wordprocessingShape" mc:Ignorable="w14 wp14">
   <w:body>
+    <w:bookmarkStart w:id="0" w:name="_GoBack"/>
+    <w:bookmarkEnd w:id="0"/>
     <w:p>
       <w:pPr>
         <w:pStyle w:val="TOC1"/>
@@ -27,7 +29,7 @@
       <w:r>
         <w:fldChar w:fldCharType="separate"/>
       </w:r>
-      <w:hyperlink w:anchor="_Toc464659370" w:history="1">
+      <w:hyperlink w:anchor="_Toc465432897" w:history="1">
         <w:r>
           <w:rPr>
             <w:rStyle w:val="Hyperlink"/>
@@ -54,7 +56,7 @@
             <w:noProof/>
             <w:webHidden/>
           </w:rPr>
-          <w:instrText xml:space="preserve"> PAGEREF _Toc464659370 \h </w:instrText>
+          <w:instrText xml:space="preserve"> PAGEREF _Toc465432897 \h </w:instrText>
         </w:r>
         <w:r>
           <w:rPr>
@@ -95,7 +97,7 @@
           <w:noProof/>
         </w:rPr>
       </w:pPr>
-      <w:hyperlink w:anchor="_Toc464659371" w:history="1">
+      <w:hyperlink w:anchor="_Toc465432898" w:history="1">
         <w:r>
           <w:rPr>
             <w:rStyle w:val="Hyperlink"/>
@@ -137,7 +139,7 @@
             <w:noProof/>
             <w:webHidden/>
           </w:rPr>
-          <w:instrText xml:space="preserve"> PAGEREF _Toc464659371 \h </w:instrText>
+          <w:instrText xml:space="preserve"> PAGEREF _Toc465432898 \h </w:instrText>
         </w:r>
         <w:r>
           <w:rPr>
@@ -178,7 +180,7 @@
           <w:noProof/>
         </w:rPr>
       </w:pPr>
-      <w:hyperlink w:anchor="_Toc464659372" w:history="1">
+      <w:hyperlink w:anchor="_Toc465432899" w:history="1">
         <w:r>
           <w:rPr>
             <w:rStyle w:val="Hyperlink"/>
@@ -213,7 +215,7 @@
             <w:noProof/>
             <w:webHidden/>
           </w:rPr>
-          <w:instrText xml:space="preserve"> PAGEREF _Toc464659372 \h </w:instrText>
+          <w:instrText xml:space="preserve"> PAGEREF _Toc465432899 \h </w:instrText>
         </w:r>
         <w:r>
           <w:rPr>
@@ -246,18 +248,36 @@
     </w:p>
     <w:p>
       <w:pPr>
-        <w:pStyle w:val="TOC1"/>
+        <w:pStyle w:val="TOC2"/>
+        <w:tabs>
+          <w:tab w:val="right" w:leader="dot" w:pos="9350"/>
+        </w:tabs>
         <w:rPr>
           <w:noProof/>
         </w:rPr>
       </w:pPr>
-      <w:hyperlink w:anchor="_Toc464659373" w:history="1">
+      <w:hyperlink w:anchor="_Toc465432900" w:history="1">
         <w:r>
           <w:rPr>
             <w:rStyle w:val="Hyperlink"/>
             <w:noProof/>
           </w:rPr>
-          <w:t>2. Visual Studio Code</w:t>
+          <w:t xml:space="preserve">1-2. Visual Studio 2015 </w:t>
+        </w:r>
+        <w:r>
+          <w:rPr>
+            <w:rStyle w:val="Hyperlink"/>
+            <w:rFonts w:hint="eastAsia"/>
+            <w:noProof/>
+          </w:rPr>
+          <w:t>和</w:t>
+        </w:r>
+        <w:r>
+          <w:rPr>
+            <w:rStyle w:val="Hyperlink"/>
+            <w:noProof/>
+          </w:rPr>
+          <w:t>Visual Studio 14.0</w:t>
         </w:r>
         <w:r>
           <w:rPr>
@@ -278,7 +298,7 @@
             <w:noProof/>
             <w:webHidden/>
           </w:rPr>
-          <w:instrText xml:space="preserve"> PAGEREF _Toc464659373 \h </w:instrText>
+          <w:instrText xml:space="preserve"> PAGEREF _Toc465432900 \h </w:instrText>
         </w:r>
         <w:r>
           <w:rPr>
@@ -310,22 +330,85 @@
       </w:hyperlink>
     </w:p>
     <w:p>
-      <w:r>
-        <w:fldChar w:fldCharType="end"/>
-      </w:r>
+      <w:pPr>
+        <w:pStyle w:val="TOC1"/>
+        <w:rPr>
+          <w:noProof/>
+        </w:rPr>
+      </w:pPr>
+      <w:hyperlink w:anchor="_Toc465432901" w:history="1">
+        <w:r>
+          <w:rPr>
+            <w:rStyle w:val="Hyperlink"/>
+            <w:noProof/>
+          </w:rPr>
+          <w:t>2. Visual Studio Code</w:t>
+        </w:r>
+        <w:r>
+          <w:rPr>
+            <w:noProof/>
+            <w:webHidden/>
+          </w:rPr>
+          <w:tab/>
+        </w:r>
+        <w:r>
+          <w:rPr>
+            <w:noProof/>
+            <w:webHidden/>
+          </w:rPr>
+          <w:fldChar w:fldCharType="begin"/>
+        </w:r>
+        <w:r>
+          <w:rPr>
+            <w:noProof/>
+            <w:webHidden/>
+          </w:rPr>
+          <w:instrText xml:space="preserve"> PAGEREF _Toc465432901 \h </w:instrText>
+        </w:r>
+        <w:r>
+          <w:rPr>
+            <w:noProof/>
+            <w:webHidden/>
+          </w:rPr>
+        </w:r>
+        <w:r>
+          <w:rPr>
+            <w:noProof/>
+            <w:webHidden/>
+          </w:rPr>
+          <w:fldChar w:fldCharType="separate"/>
+        </w:r>
+        <w:r>
+          <w:rPr>
+            <w:noProof/>
+            <w:webHidden/>
+          </w:rPr>
+          <w:t>4</w:t>
+        </w:r>
+        <w:r>
+          <w:rPr>
+            <w:noProof/>
+            <w:webHidden/>
+          </w:rPr>
+          <w:fldChar w:fldCharType="end"/>
+        </w:r>
+      </w:hyperlink>
     </w:p>
     <w:p>
       <w:r>
-        <w:br w:type="page"/>
-      </w:r>
-      <w:bookmarkStart w:id="0" w:name="_GoBack"/>
-      <w:bookmarkEnd w:id="0"/>
+        <w:fldChar w:fldCharType="end"/>
+      </w:r>
     </w:p>
     <w:p>
+      <w:r>
+        <w:br w:type="page"/>
+      </w:r>
+    </w:p>
+    <w:p>
       <w:pPr>
         <w:pStyle w:val="Heading1"/>
       </w:pPr>
-      <w:bookmarkStart w:id="1" w:name="_Toc464659370"/>
+      <w:bookmarkStart w:id="1" w:name="_Toc465432897"/>
       <w:r>
         <w:rPr>
           <w:rFonts w:hint="eastAsia"/>
@@ -342,7 +425,7 @@
       <w:pPr>
         <w:pStyle w:val="Heading2"/>
       </w:pPr>
-      <w:bookmarkStart w:id="2" w:name="_Toc464659371"/>
+      <w:bookmarkStart w:id="2" w:name="_Toc465432898"/>
       <w:r>
         <w:t>Visual Studio</w:t>
       </w:r>
@@ -536,7 +619,7 @@
       <w:pPr>
         <w:pStyle w:val="Heading3"/>
       </w:pPr>
-      <w:bookmarkStart w:id="3" w:name="_Toc464659372"/>
+      <w:bookmarkStart w:id="3" w:name="_Toc465432899"/>
       <w:r>
         <w:rPr>
           <w:rFonts w:hint="eastAsia"/>
@@ -772,11 +855,6 @@
       </w:r>
     </w:p>
     <w:p>
-      <w:pPr>
-        <w:rPr>
-          <w:rFonts w:hint="eastAsia"/>
-        </w:rPr>
-      </w:pPr>
       <w:r>
         <w:rPr>
           <w:rFonts w:hint="eastAsia"/>
@@ -816,22 +894,205 @@
     </w:p>
     <w:p>
       <w:pPr>
-        <w:pStyle w:val="Heading1"/>
-        <w:rPr>
-          <w:rFonts w:hint="eastAsia"/>
-        </w:rPr>
-      </w:pPr>
-      <w:bookmarkStart w:id="4" w:name="_Toc464659373"/>
-      <w:r>
-        <w:rPr>
-          <w:rFonts w:hint="eastAsia"/>
-        </w:rPr>
-        <w:t>Visual Studio Code</w:t>
+        <w:pStyle w:val="Heading2"/>
+      </w:pPr>
+      <w:bookmarkStart w:id="4" w:name="_Toc465432900"/>
+      <w:r>
+        <w:rPr>
+          <w:rFonts w:hint="eastAsia"/>
+        </w:rPr>
+        <w:t xml:space="preserve">Visual Studio 2015 </w:t>
+      </w:r>
+      <w:r>
+        <w:rPr>
+          <w:rFonts w:hint="eastAsia"/>
+        </w:rPr>
+        <w:t>和</w:t>
+      </w:r>
+      <w:r>
+        <w:rPr>
+          <w:rFonts w:hint="eastAsia"/>
+        </w:rPr>
+        <w:t>Visual Studio 14.0</w:t>
       </w:r>
       <w:bookmarkEnd w:id="4"/>
     </w:p>
     <w:p>
-      <w:hyperlink r:id="rId17" w:history="1">
+      <w:r>
+        <w:rPr>
+          <w:rFonts w:hint="eastAsia"/>
+        </w:rPr>
+        <w:t>Visual Studio 2015</w:t>
+      </w:r>
+      <w:r>
+        <w:rPr>
+          <w:rFonts w:hint="eastAsia"/>
+        </w:rPr>
+        <w:t>是</w:t>
+      </w:r>
+      <w:r>
+        <w:rPr>
+          <w:rFonts w:hint="eastAsia"/>
+        </w:rPr>
+        <w:t xml:space="preserve">Release </w:t>
+      </w:r>
+      <w:r>
+        <w:rPr>
+          <w:rFonts w:hint="eastAsia"/>
+        </w:rPr>
+        <w:t>时的产品版本名称。内部的版本号是</w:t>
+      </w:r>
+      <w:r>
+        <w:rPr>
+          <w:rFonts w:hint="eastAsia"/>
+        </w:rPr>
+        <w:t>14.0</w:t>
+      </w:r>
+    </w:p>
+    <w:p>
+      <w:r>
+        <w:rPr>
+          <w:rFonts w:hint="eastAsia"/>
+        </w:rPr>
+        <w:lastRenderedPageBreak/>
+        <w:t>所以去</w:t>
+      </w:r>
+      <w:r>
+        <w:rPr>
+          <w:rFonts w:hint="eastAsia"/>
+        </w:rPr>
+        <w:t>MSDN</w:t>
+      </w:r>
+      <w:r>
+        <w:rPr>
+          <w:rFonts w:hint="eastAsia"/>
+        </w:rPr>
+        <w:t>上下载</w:t>
+      </w:r>
+      <w:r>
+        <w:rPr>
+          <w:rFonts w:hint="eastAsia"/>
+        </w:rPr>
+        <w:t xml:space="preserve">Visual Studio </w:t>
+      </w:r>
+      <w:r>
+        <w:rPr>
+          <w:rFonts w:hint="eastAsia"/>
+        </w:rPr>
+        <w:t>的时候可以看到一个</w:t>
+      </w:r>
+      <w:r>
+        <w:rPr>
+          <w:rFonts w:hint="eastAsia"/>
+        </w:rPr>
+        <w:t>Visual Studio 15.0</w:t>
+      </w:r>
+      <w:r>
+        <w:rPr>
+          <w:rFonts w:hint="eastAsia"/>
+        </w:rPr>
+        <w:t>，</w:t>
+      </w:r>
+      <w:r>
+        <w:rPr>
+          <w:rFonts w:hint="eastAsia"/>
+        </w:rPr>
+        <w:t xml:space="preserve"> </w:t>
+      </w:r>
+      <w:r>
+        <w:rPr>
+          <w:rFonts w:hint="eastAsia"/>
+        </w:rPr>
+        <w:t>对应的应该是</w:t>
+      </w:r>
+      <w:r>
+        <w:rPr>
+          <w:rFonts w:hint="eastAsia"/>
+        </w:rPr>
+        <w:t xml:space="preserve">Visual Studio </w:t>
+      </w:r>
+      <w:r>
+        <w:rPr>
+          <w:rFonts w:hint="eastAsia"/>
+        </w:rPr>
+        <w:t>未发布的一个</w:t>
+      </w:r>
+      <w:r>
+        <w:rPr>
+          <w:rFonts w:hint="eastAsia"/>
+        </w:rPr>
+        <w:t xml:space="preserve">preview </w:t>
+      </w:r>
+      <w:r>
+        <w:rPr>
+          <w:rFonts w:hint="eastAsia"/>
+        </w:rPr>
+        <w:t>版本</w:t>
+      </w:r>
+      <w:r>
+        <w:rPr>
+          <w:rFonts w:hint="eastAsia"/>
+        </w:rPr>
+        <w:t>。</w:t>
+      </w:r>
+    </w:p>
+    <w:p>
+      <w:r>
+        <w:rPr>
+          <w:noProof/>
+        </w:rPr>
+        <w:drawing>
+          <wp:inline distT="0" distB="0" distL="0" distR="0" wp14:anchorId="523D87EE" wp14:editId="1D949BBE">
+            <wp:extent cx="2650284" cy="3662624"/>
+            <wp:effectExtent l="0" t="0" r="0" b="0"/>
+            <wp:docPr id="3" name="Picture 3"/>
+            <wp:cNvGraphicFramePr>
+              <a:graphicFrameLocks xmlns:a="http://schemas.openxmlformats.org/drawingml/2006/main" noChangeAspect="1"/>
+            </wp:cNvGraphicFramePr>
+            <a:graphic xmlns:a="http://schemas.openxmlformats.org/drawingml/2006/main">
+              <a:graphicData uri="http://schemas.openxmlformats.org/drawingml/2006/picture">
+                <pic:pic xmlns:pic="http://schemas.openxmlformats.org/drawingml/2006/picture">
+                  <pic:nvPicPr>
+                    <pic:cNvPr id="0" name=""/>
+                    <pic:cNvPicPr/>
+                  </pic:nvPicPr>
+                  <pic:blipFill>
+                    <a:blip r:embed="rId17"/>
+                    <a:stretch>
+                      <a:fillRect/>
+                    </a:stretch>
+                  </pic:blipFill>
+                  <pic:spPr>
+                    <a:xfrm>
+                      <a:off x="0" y="0"/>
+                      <a:ext cx="2651659" cy="3664525"/>
+                    </a:xfrm>
+                    <a:prstGeom prst="rect">
+                      <a:avLst/>
+                    </a:prstGeom>
+                  </pic:spPr>
+                </pic:pic>
+              </a:graphicData>
+            </a:graphic>
+          </wp:inline>
+        </w:drawing>
+      </w:r>
+    </w:p>
+    <w:p>
+      <w:pPr>
+        <w:pStyle w:val="Heading1"/>
+      </w:pPr>
+      <w:bookmarkStart w:id="5" w:name="_Toc465432901"/>
+      <w:r>
+        <w:rPr>
+          <w:rFonts w:hint="eastAsia"/>
+        </w:rPr>
+        <w:t>Visual Studio Code</w:t>
+      </w:r>
+      <w:bookmarkEnd w:id="5"/>
+    </w:p>
+    <w:p>
+      <w:hyperlink r:id="rId18" w:history="1">
         <w:r>
           <w:rPr>
             <w:rStyle w:val="Hyperlink"/>
@@ -841,7 +1102,7 @@
       </w:hyperlink>
     </w:p>
     <w:sectPr>
-      <w:footerReference w:type="default" r:id="rId18"/>
+      <w:footerReference w:type="default" r:id="rId19"/>
       <w:pgSz w:w="12240" w:h="15840"/>
       <w:pgMar w:top="1440" w:right="1440" w:bottom="1440" w:left="1440" w:header="720" w:footer="720" w:gutter="0"/>
       <w:cols w:space="720"/>
@@ -982,7 +1243,7 @@
                 <w:bCs/>
                 <w:noProof/>
               </w:rPr>
-              <w:t>3</w:t>
+              <w:t>4</w:t>
             </w:r>
             <w:r>
               <w:rPr>
@@ -3231,7 +3492,7 @@
 </file>
 
 <file path=customXml/itemProps1.xml><?xml version="1.0" encoding="utf-8"?>
-<ds:datastoreItem xmlns:ds="http://schemas.openxmlformats.org/officeDocument/2006/customXml" ds:itemID="{BFCD73EF-88D2-492C-8686-B544C98B18C4}">
+<ds:datastoreItem xmlns:ds="http://schemas.openxmlformats.org/officeDocument/2006/customXml" ds:itemID="{6B9ACFA6-F638-4301-A5E5-DDD5EBF2E59D}">
   <ds:schemaRefs>
     <ds:schemaRef ds:uri="http://schemas.openxmlformats.org/officeDocument/2006/bibliography"/>
   </ds:schemaRefs>

</xml_diff>

<commit_message>
1. find no-used namespace in vs 2. wpf project structure
</commit_message>
<xml_diff>
--- a/Docs/VisualStudio/Visual Studio.docx
+++ b/Docs/VisualStudio/Visual Studio.docx
@@ -2,8 +2,6 @@
 <file path=word/document.xml><?xml version="1.0" encoding="utf-8"?>
 <w:document xmlns:wpc="http://schemas.microsoft.com/office/word/2010/wordprocessingCanvas" xmlns:mc="http://schemas.openxmlformats.org/markup-compatibility/2006" xmlns:o="urn:schemas-microsoft-com:office:office" xmlns:r="http://schemas.openxmlformats.org/officeDocument/2006/relationships" xmlns:m="http://schemas.openxmlformats.org/officeDocument/2006/math" xmlns:v="urn:schemas-microsoft-com:vml" xmlns:wp14="http://schemas.microsoft.com/office/word/2010/wordprocessingDrawing" xmlns:wp="http://schemas.openxmlformats.org/drawingml/2006/wordprocessingDrawing" xmlns:w10="urn:schemas-microsoft-com:office:word" xmlns:w="http://schemas.openxmlformats.org/wordprocessingml/2006/main" xmlns:w14="http://schemas.microsoft.com/office/word/2010/wordml" xmlns:wpg="http://schemas.microsoft.com/office/word/2010/wordprocessingGroup" xmlns:wpi="http://schemas.microsoft.com/office/word/2010/wordprocessingInk" xmlns:wne="http://schemas.microsoft.com/office/word/2006/wordml" xmlns:wps="http://schemas.microsoft.com/office/word/2010/wordprocessingShape" mc:Ignorable="w14 wp14">
   <w:body>
-    <w:bookmarkStart w:id="0" w:name="_GoBack"/>
-    <w:bookmarkEnd w:id="0"/>
     <w:p>
       <w:pPr>
         <w:pStyle w:val="TOC1"/>
@@ -29,7 +27,7 @@
       <w:r>
         <w:fldChar w:fldCharType="separate"/>
       </w:r>
-      <w:hyperlink w:anchor="_Toc465432897" w:history="1">
+      <w:hyperlink w:anchor="_Toc466304069" w:history="1">
         <w:r>
           <w:rPr>
             <w:rStyle w:val="Hyperlink"/>
@@ -56,7 +54,7 @@
             <w:noProof/>
             <w:webHidden/>
           </w:rPr>
-          <w:instrText xml:space="preserve"> PAGEREF _Toc465432897 \h </w:instrText>
+          <w:instrText xml:space="preserve"> PAGEREF _Toc466304069 \h </w:instrText>
         </w:r>
         <w:r>
           <w:rPr>
@@ -97,7 +95,7 @@
           <w:noProof/>
         </w:rPr>
       </w:pPr>
-      <w:hyperlink w:anchor="_Toc465432898" w:history="1">
+      <w:hyperlink w:anchor="_Toc466304070" w:history="1">
         <w:r>
           <w:rPr>
             <w:rStyle w:val="Hyperlink"/>
@@ -139,7 +137,7 @@
             <w:noProof/>
             <w:webHidden/>
           </w:rPr>
-          <w:instrText xml:space="preserve"> PAGEREF _Toc465432898 \h </w:instrText>
+          <w:instrText xml:space="preserve"> PAGEREF _Toc466304070 \h </w:instrText>
         </w:r>
         <w:r>
           <w:rPr>
@@ -180,7 +178,7 @@
           <w:noProof/>
         </w:rPr>
       </w:pPr>
-      <w:hyperlink w:anchor="_Toc465432899" w:history="1">
+      <w:hyperlink w:anchor="_Toc466304071" w:history="1">
         <w:r>
           <w:rPr>
             <w:rStyle w:val="Hyperlink"/>
@@ -215,7 +213,7 @@
             <w:noProof/>
             <w:webHidden/>
           </w:rPr>
-          <w:instrText xml:space="preserve"> PAGEREF _Toc465432899 \h </w:instrText>
+          <w:instrText xml:space="preserve"> PAGEREF _Toc466304071 \h </w:instrText>
         </w:r>
         <w:r>
           <w:rPr>
@@ -256,7 +254,7 @@
           <w:noProof/>
         </w:rPr>
       </w:pPr>
-      <w:hyperlink w:anchor="_Toc465432900" w:history="1">
+      <w:hyperlink w:anchor="_Toc466304072" w:history="1">
         <w:r>
           <w:rPr>
             <w:rStyle w:val="Hyperlink"/>
@@ -298,7 +296,7 @@
             <w:noProof/>
             <w:webHidden/>
           </w:rPr>
-          <w:instrText xml:space="preserve"> PAGEREF _Toc465432900 \h </w:instrText>
+          <w:instrText xml:space="preserve"> PAGEREF _Toc466304072 \h </w:instrText>
         </w:r>
         <w:r>
           <w:rPr>
@@ -331,18 +329,29 @@
     </w:p>
     <w:p>
       <w:pPr>
-        <w:pStyle w:val="TOC1"/>
+        <w:pStyle w:val="TOC2"/>
+        <w:tabs>
+          <w:tab w:val="right" w:leader="dot" w:pos="9350"/>
+        </w:tabs>
         <w:rPr>
           <w:noProof/>
         </w:rPr>
       </w:pPr>
-      <w:hyperlink w:anchor="_Toc465432901" w:history="1">
+      <w:hyperlink w:anchor="_Toc466304073" w:history="1">
         <w:r>
           <w:rPr>
             <w:rStyle w:val="Hyperlink"/>
             <w:noProof/>
           </w:rPr>
-          <w:t>2. Visual Studio Code</w:t>
+          <w:t>1-3. Visual Studio 2015</w:t>
+        </w:r>
+        <w:r>
+          <w:rPr>
+            <w:rStyle w:val="Hyperlink"/>
+            <w:rFonts w:hint="eastAsia"/>
+            <w:noProof/>
+          </w:rPr>
+          <w:t>的新特性</w:t>
         </w:r>
         <w:r>
           <w:rPr>
@@ -363,7 +372,7 @@
             <w:noProof/>
             <w:webHidden/>
           </w:rPr>
-          <w:instrText xml:space="preserve"> PAGEREF _Toc465432901 \h </w:instrText>
+          <w:instrText xml:space="preserve"> PAGEREF _Toc466304073 \h </w:instrText>
         </w:r>
         <w:r>
           <w:rPr>
@@ -395,20 +404,201 @@
       </w:hyperlink>
     </w:p>
     <w:p>
-      <w:r>
-        <w:fldChar w:fldCharType="end"/>
-      </w:r>
+      <w:pPr>
+        <w:pStyle w:val="TOC3"/>
+        <w:tabs>
+          <w:tab w:val="right" w:leader="dot" w:pos="9350"/>
+        </w:tabs>
+        <w:rPr>
+          <w:noProof/>
+        </w:rPr>
+      </w:pPr>
+      <w:hyperlink w:anchor="_Toc466304074" w:history="1">
+        <w:r>
+          <w:rPr>
+            <w:rStyle w:val="Hyperlink"/>
+            <w:noProof/>
+          </w:rPr>
+          <w:t>1-3-1.</w:t>
+        </w:r>
+        <w:r>
+          <w:rPr>
+            <w:rStyle w:val="Hyperlink"/>
+            <w:rFonts w:hint="eastAsia"/>
+            <w:noProof/>
+          </w:rPr>
+          <w:t xml:space="preserve"> </w:t>
+        </w:r>
+        <w:r>
+          <w:rPr>
+            <w:rStyle w:val="Hyperlink"/>
+            <w:rFonts w:hint="eastAsia"/>
+            <w:noProof/>
+          </w:rPr>
+          <w:t>自动提示哪些</w:t>
+        </w:r>
+        <w:r>
+          <w:rPr>
+            <w:rStyle w:val="Hyperlink"/>
+            <w:noProof/>
+          </w:rPr>
+          <w:t xml:space="preserve">using </w:t>
+        </w:r>
+        <w:r>
+          <w:rPr>
+            <w:rStyle w:val="Hyperlink"/>
+            <w:rFonts w:hint="eastAsia"/>
+            <w:noProof/>
+          </w:rPr>
+          <w:t>的</w:t>
+        </w:r>
+        <w:r>
+          <w:rPr>
+            <w:rStyle w:val="Hyperlink"/>
+            <w:noProof/>
+          </w:rPr>
+          <w:t xml:space="preserve">namespace </w:t>
+        </w:r>
+        <w:r>
+          <w:rPr>
+            <w:rStyle w:val="Hyperlink"/>
+            <w:rFonts w:hint="eastAsia"/>
+            <w:noProof/>
+          </w:rPr>
+          <w:t>没有用到</w:t>
+        </w:r>
+        <w:r>
+          <w:rPr>
+            <w:noProof/>
+            <w:webHidden/>
+          </w:rPr>
+          <w:tab/>
+        </w:r>
+        <w:r>
+          <w:rPr>
+            <w:noProof/>
+            <w:webHidden/>
+          </w:rPr>
+          <w:fldChar w:fldCharType="begin"/>
+        </w:r>
+        <w:r>
+          <w:rPr>
+            <w:noProof/>
+            <w:webHidden/>
+          </w:rPr>
+          <w:instrText xml:space="preserve"> PAGEREF _Toc466304074 \h </w:instrText>
+        </w:r>
+        <w:r>
+          <w:rPr>
+            <w:noProof/>
+            <w:webHidden/>
+          </w:rPr>
+        </w:r>
+        <w:r>
+          <w:rPr>
+            <w:noProof/>
+            <w:webHidden/>
+          </w:rPr>
+          <w:fldChar w:fldCharType="separate"/>
+        </w:r>
+        <w:r>
+          <w:rPr>
+            <w:noProof/>
+            <w:webHidden/>
+          </w:rPr>
+          <w:t>4</w:t>
+        </w:r>
+        <w:r>
+          <w:rPr>
+            <w:noProof/>
+            <w:webHidden/>
+          </w:rPr>
+          <w:fldChar w:fldCharType="end"/>
+        </w:r>
+      </w:hyperlink>
     </w:p>
     <w:p>
-      <w:r>
-        <w:br w:type="page"/>
-      </w:r>
+      <w:pPr>
+        <w:pStyle w:val="TOC1"/>
+        <w:rPr>
+          <w:noProof/>
+        </w:rPr>
+      </w:pPr>
+      <w:hyperlink w:anchor="_Toc466304075" w:history="1">
+        <w:r>
+          <w:rPr>
+            <w:rStyle w:val="Hyperlink"/>
+            <w:noProof/>
+          </w:rPr>
+          <w:t>2. Visual Studio Code</w:t>
+        </w:r>
+        <w:r>
+          <w:rPr>
+            <w:noProof/>
+            <w:webHidden/>
+          </w:rPr>
+          <w:tab/>
+        </w:r>
+        <w:r>
+          <w:rPr>
+            <w:noProof/>
+            <w:webHidden/>
+          </w:rPr>
+          <w:fldChar w:fldCharType="begin"/>
+        </w:r>
+        <w:r>
+          <w:rPr>
+            <w:noProof/>
+            <w:webHidden/>
+          </w:rPr>
+          <w:instrText xml:space="preserve"> PAGEREF _Toc466304075 \h </w:instrText>
+        </w:r>
+        <w:r>
+          <w:rPr>
+            <w:noProof/>
+            <w:webHidden/>
+          </w:rPr>
+        </w:r>
+        <w:r>
+          <w:rPr>
+            <w:noProof/>
+            <w:webHidden/>
+          </w:rPr>
+          <w:fldChar w:fldCharType="separate"/>
+        </w:r>
+        <w:r>
+          <w:rPr>
+            <w:noProof/>
+            <w:webHidden/>
+          </w:rPr>
+          <w:t>4</w:t>
+        </w:r>
+        <w:r>
+          <w:rPr>
+            <w:noProof/>
+            <w:webHidden/>
+          </w:rPr>
+          <w:fldChar w:fldCharType="end"/>
+        </w:r>
+      </w:hyperlink>
     </w:p>
     <w:p>
+      <w:r>
+        <w:fldChar w:fldCharType="end"/>
+      </w:r>
+    </w:p>
+    <w:p>
+      <w:r>
+        <w:br w:type="page"/>
+      </w:r>
+      <w:bookmarkStart w:id="0" w:name="_GoBack"/>
+      <w:bookmarkEnd w:id="0"/>
+    </w:p>
+    <w:p>
       <w:pPr>
         <w:pStyle w:val="Heading1"/>
       </w:pPr>
-      <w:bookmarkStart w:id="1" w:name="_Toc465432897"/>
+      <w:bookmarkStart w:id="1" w:name="_Toc466304069"/>
       <w:r>
         <w:rPr>
           <w:rFonts w:hint="eastAsia"/>
@@ -425,7 +615,7 @@
       <w:pPr>
         <w:pStyle w:val="Heading2"/>
       </w:pPr>
-      <w:bookmarkStart w:id="2" w:name="_Toc465432898"/>
+      <w:bookmarkStart w:id="2" w:name="_Toc466304070"/>
       <w:r>
         <w:t>Visual Studio</w:t>
       </w:r>
@@ -619,7 +809,7 @@
       <w:pPr>
         <w:pStyle w:val="Heading3"/>
       </w:pPr>
-      <w:bookmarkStart w:id="3" w:name="_Toc465432899"/>
+      <w:bookmarkStart w:id="3" w:name="_Toc466304071"/>
       <w:r>
         <w:rPr>
           <w:rFonts w:hint="eastAsia"/>
@@ -896,7 +1086,7 @@
       <w:pPr>
         <w:pStyle w:val="Heading2"/>
       </w:pPr>
-      <w:bookmarkStart w:id="4" w:name="_Toc465432900"/>
+      <w:bookmarkStart w:id="4" w:name="_Toc466304072"/>
       <w:r>
         <w:rPr>
           <w:rFonts w:hint="eastAsia"/>
@@ -1037,6 +1227,11 @@
       </w:r>
     </w:p>
     <w:p>
+      <w:pPr>
+        <w:rPr>
+          <w:rFonts w:hint="eastAsia"/>
+        </w:rPr>
+      </w:pPr>
       <w:r>
         <w:rPr>
           <w:noProof/>
@@ -1080,19 +1275,161 @@
     </w:p>
     <w:p>
       <w:pPr>
-        <w:pStyle w:val="Heading1"/>
-      </w:pPr>
-      <w:bookmarkStart w:id="5" w:name="_Toc465432901"/>
-      <w:r>
-        <w:rPr>
-          <w:rFonts w:hint="eastAsia"/>
-        </w:rPr>
-        <w:t>Visual Studio Code</w:t>
+        <w:pStyle w:val="Heading2"/>
+        <w:rPr>
+          <w:rFonts w:hint="eastAsia"/>
+        </w:rPr>
+      </w:pPr>
+      <w:bookmarkStart w:id="5" w:name="_Toc466304073"/>
+      <w:r>
+        <w:rPr>
+          <w:rFonts w:hint="eastAsia"/>
+        </w:rPr>
+        <w:t>Visual Studio 2015</w:t>
+      </w:r>
+      <w:r>
+        <w:rPr>
+          <w:rFonts w:hint="eastAsia"/>
+        </w:rPr>
+        <w:t>的新特性</w:t>
       </w:r>
       <w:bookmarkEnd w:id="5"/>
     </w:p>
     <w:p>
-      <w:hyperlink r:id="rId18" w:history="1">
+      <w:pPr>
+        <w:pStyle w:val="Heading3"/>
+        <w:rPr>
+          <w:rFonts w:hint="eastAsia"/>
+        </w:rPr>
+      </w:pPr>
+      <w:bookmarkStart w:id="6" w:name="_Toc466304074"/>
+      <w:r>
+        <w:rPr>
+          <w:rFonts w:hint="eastAsia"/>
+        </w:rPr>
+        <w:t>自动提示哪些</w:t>
+      </w:r>
+      <w:r>
+        <w:rPr>
+          <w:rFonts w:hint="eastAsia"/>
+        </w:rPr>
+        <w:t xml:space="preserve">using </w:t>
+      </w:r>
+      <w:r>
+        <w:rPr>
+          <w:rFonts w:hint="eastAsia"/>
+        </w:rPr>
+        <w:t>的</w:t>
+      </w:r>
+      <w:r>
+        <w:rPr>
+          <w:rFonts w:hint="eastAsia"/>
+        </w:rPr>
+        <w:t xml:space="preserve">namespace </w:t>
+      </w:r>
+      <w:r>
+        <w:rPr>
+          <w:rFonts w:hint="eastAsia"/>
+        </w:rPr>
+        <w:t>没有用到</w:t>
+      </w:r>
+      <w:bookmarkEnd w:id="6"/>
+    </w:p>
+    <w:p>
+      <w:pPr>
+        <w:rPr>
+          <w:rFonts w:hint="eastAsia"/>
+        </w:rPr>
+      </w:pPr>
+      <w:r>
+        <w:rPr>
+          <w:noProof/>
+        </w:rPr>
+        <w:drawing>
+          <wp:inline distT="0" distB="0" distL="0" distR="0" wp14:anchorId="786302D6" wp14:editId="47249679">
+            <wp:extent cx="3235570" cy="1186169"/>
+            <wp:effectExtent l="0" t="0" r="0" b="0"/>
+            <wp:docPr id="10" name="Picture 10"/>
+            <wp:cNvGraphicFramePr>
+              <a:graphicFrameLocks xmlns:a="http://schemas.openxmlformats.org/drawingml/2006/main" noChangeAspect="1"/>
+            </wp:cNvGraphicFramePr>
+            <a:graphic xmlns:a="http://schemas.openxmlformats.org/drawingml/2006/main">
+              <a:graphicData uri="http://schemas.openxmlformats.org/drawingml/2006/picture">
+                <pic:pic xmlns:pic="http://schemas.openxmlformats.org/drawingml/2006/picture">
+                  <pic:nvPicPr>
+                    <pic:cNvPr id="0" name=""/>
+                    <pic:cNvPicPr/>
+                  </pic:nvPicPr>
+                  <pic:blipFill>
+                    <a:blip r:embed="rId18"/>
+                    <a:stretch>
+                      <a:fillRect/>
+                    </a:stretch>
+                  </pic:blipFill>
+                  <pic:spPr>
+                    <a:xfrm>
+                      <a:off x="0" y="0"/>
+                      <a:ext cx="3236502" cy="1186511"/>
+                    </a:xfrm>
+                    <a:prstGeom prst="rect">
+                      <a:avLst/>
+                    </a:prstGeom>
+                  </pic:spPr>
+                </pic:pic>
+              </a:graphicData>
+            </a:graphic>
+          </wp:inline>
+        </w:drawing>
+      </w:r>
+    </w:p>
+    <w:p>
+      <w:pPr>
+        <w:rPr>
+          <w:rFonts w:hint="eastAsia"/>
+        </w:rPr>
+      </w:pPr>
+      <w:r>
+        <w:rPr>
+          <w:rFonts w:hint="eastAsia"/>
+        </w:rPr>
+        <w:t>灰色的就是暂时还没用到的，黑色的是用到的。可以把没有用到的</w:t>
+      </w:r>
+      <w:proofErr w:type="gramStart"/>
+      <w:r>
+        <w:rPr>
+          <w:rFonts w:hint="eastAsia"/>
+        </w:rPr>
+        <w:t>namespace</w:t>
+      </w:r>
+      <w:proofErr w:type="gramEnd"/>
+      <w:r>
+        <w:rPr>
+          <w:rFonts w:hint="eastAsia"/>
+        </w:rPr>
+        <w:t xml:space="preserve"> </w:t>
+      </w:r>
+      <w:r>
+        <w:rPr>
+          <w:rFonts w:hint="eastAsia"/>
+        </w:rPr>
+        <w:t>全部删掉</w:t>
+      </w:r>
+    </w:p>
+    <w:p>
+      <w:pPr>
+        <w:pStyle w:val="Heading1"/>
+      </w:pPr>
+      <w:bookmarkStart w:id="7" w:name="_Toc466304075"/>
+      <w:r>
+        <w:rPr>
+          <w:rFonts w:hint="eastAsia"/>
+        </w:rPr>
+        <w:t>Visual Studio Code</w:t>
+      </w:r>
+      <w:bookmarkEnd w:id="7"/>
+    </w:p>
+    <w:p>
+      <w:hyperlink r:id="rId19" w:history="1">
         <w:r>
           <w:rPr>
             <w:rStyle w:val="Hyperlink"/>
@@ -1102,7 +1439,7 @@
       </w:hyperlink>
     </w:p>
     <w:sectPr>
-      <w:footerReference w:type="default" r:id="rId19"/>
+      <w:footerReference w:type="default" r:id="rId20"/>
       <w:pgSz w:w="12240" w:h="15840"/>
       <w:pgMar w:top="1440" w:right="1440" w:bottom="1440" w:left="1440" w:header="720" w:footer="720" w:gutter="0"/>
       <w:cols w:space="720"/>
@@ -3492,7 +3829,7 @@
 </file>
 
 <file path=customXml/itemProps1.xml><?xml version="1.0" encoding="utf-8"?>
-<ds:datastoreItem xmlns:ds="http://schemas.openxmlformats.org/officeDocument/2006/customXml" ds:itemID="{6B9ACFA6-F638-4301-A5E5-DDD5EBF2E59D}">
+<ds:datastoreItem xmlns:ds="http://schemas.openxmlformats.org/officeDocument/2006/customXml" ds:itemID="{A90ADC1B-DE14-4BFF-B503-FD4EC48D48F9}">
   <ds:schemaRefs>
     <ds:schemaRef ds:uri="http://schemas.openxmlformats.org/officeDocument/2006/bibliography"/>
   </ds:schemaRefs>

</xml_diff>